<commit_message>
Last minute changes, latest javadocs, jar etc
</commit_message>
<xml_diff>
--- a/Report.docx
+++ b/Report.docx
@@ -8076,8 +8076,6 @@
       <w:r>
         <w:t>We have also used multithreading for most methods, typically the ones that might take longer to complete, for example those that involve traversing through the dictionary. Because functions like writing and reading a dictionary file might occur at the same time (which might break a file), we have come up with our own solution of pending tasks – when reading or writing a file is completed, it checks if the other task needs to be done and then calls appropriate functions (and does not open the file when the other task is being performed).</w:t>
       </w:r>
-      <w:bookmarkStart w:id="0" w:name="_GoBack"/>
-      <w:bookmarkEnd w:id="0"/>
     </w:p>
     <w:p>
       <w:pPr>
@@ -8449,6 +8447,66 @@
       <w:r>
         <w:t xml:space="preserve">Finally, this option will open a new window with two text fields and two buttons – “choose” and “translate.” To translate a file, you must first click “choose” which will open up a file explorer, from which you can find a .txt file to load into the program. Once this has been selected, select “translate” and the original .txt file contents will be displayed on the left, followed by its translation (in the currently selected language) on the right. </w:t>
       </w:r>
+    </w:p>
+    <w:p>
+      <w:pPr>
+        <w:pBdr>
+          <w:bottom w:val="single" w:sz="6" w:space="1" w:color="auto"/>
+        </w:pBdr>
+        <w:tabs>
+          <w:tab w:val="left" w:pos="2160"/>
+        </w:tabs>
+        <w:jc w:val="both"/>
+        <w:rPr>
+          <w:b/>
+        </w:rPr>
+      </w:pPr>
+    </w:p>
+    <w:p>
+      <w:pPr>
+        <w:tabs>
+          <w:tab w:val="left" w:pos="2160"/>
+        </w:tabs>
+        <w:jc w:val="both"/>
+        <w:rPr>
+          <w:b/>
+        </w:rPr>
+      </w:pPr>
+    </w:p>
+    <w:p>
+      <w:pPr>
+        <w:tabs>
+          <w:tab w:val="left" w:pos="2160"/>
+        </w:tabs>
+        <w:jc w:val="both"/>
+      </w:pPr>
+      <w:r>
+        <w:rPr>
+          <w:b/>
+        </w:rPr>
+        <w:t>Running automated tests:</w:t>
+      </w:r>
+    </w:p>
+    <w:p>
+      <w:pPr>
+        <w:tabs>
+          <w:tab w:val="left" w:pos="2160"/>
+        </w:tabs>
+        <w:jc w:val="both"/>
+      </w:pPr>
+      <w:r>
+        <w:t>Entering 1 into console will run automated tests (from the test sheet).</w:t>
+      </w:r>
+      <w:bookmarkStart w:id="0" w:name="_GoBack"/>
+      <w:bookmarkEnd w:id="0"/>
+    </w:p>
+    <w:p>
+      <w:pPr>
+        <w:tabs>
+          <w:tab w:val="left" w:pos="2160"/>
+        </w:tabs>
+        <w:jc w:val="both"/>
+      </w:pPr>
     </w:p>
     <w:sectPr>
       <w:pgSz w:w="11906" w:h="16838"/>
@@ -10202,6 +10260,7 @@
     <w:lsdException w:name="HTML Sample" w:semiHidden="1" w:unhideWhenUsed="1"/>
     <w:lsdException w:name="HTML Typewriter" w:semiHidden="1" w:unhideWhenUsed="1"/>
     <w:lsdException w:name="HTML Variable" w:semiHidden="1" w:unhideWhenUsed="1"/>
+    <w:lsdException w:name="Normal Table" w:semiHidden="1" w:unhideWhenUsed="1"/>
     <w:lsdException w:name="annotation subject" w:semiHidden="1" w:unhideWhenUsed="1"/>
     <w:lsdException w:name="No List" w:semiHidden="1" w:unhideWhenUsed="1"/>
     <w:lsdException w:name="Outline List 1" w:semiHidden="1" w:unhideWhenUsed="1"/>
@@ -10245,8 +10304,10 @@
     <w:lsdException w:name="Table Elegant" w:semiHidden="1" w:unhideWhenUsed="1"/>
     <w:lsdException w:name="Table Professional" w:semiHidden="1" w:unhideWhenUsed="1"/>
     <w:lsdException w:name="Table Subtle 1" w:semiHidden="1" w:unhideWhenUsed="1"/>
+    <w:lsdException w:name="Table Subtle 2" w:semiHidden="1" w:unhideWhenUsed="1"/>
     <w:lsdException w:name="Table Web 1" w:semiHidden="1" w:unhideWhenUsed="1"/>
     <w:lsdException w:name="Table Web 2" w:semiHidden="1" w:unhideWhenUsed="1"/>
+    <w:lsdException w:name="Table Web 3" w:semiHidden="1" w:unhideWhenUsed="1"/>
     <w:lsdException w:name="Balloon Text" w:semiHidden="1" w:unhideWhenUsed="1"/>
     <w:lsdException w:name="Table Grid" w:uiPriority="39"/>
     <w:lsdException w:name="Table Theme" w:semiHidden="1" w:unhideWhenUsed="1"/>
@@ -10969,7 +11030,7 @@
 </file>
 
 <file path=customXml/itemProps1.xml><?xml version="1.0" encoding="utf-8"?>
-<ds:datastoreItem xmlns:ds="http://schemas.openxmlformats.org/officeDocument/2006/customXml" ds:itemID="{BDDBB214-F613-40F5-BA21-90B19DF29614}">
+<ds:datastoreItem xmlns:ds="http://schemas.openxmlformats.org/officeDocument/2006/customXml" ds:itemID="{FC472A4D-1973-46DE-AE8B-AA96721A7158}">
   <ds:schemaRefs>
     <ds:schemaRef ds:uri="http://schemas.openxmlformats.org/officeDocument/2006/bibliography"/>
   </ds:schemaRefs>

</xml_diff>